<commit_message>
Week 5 exercise file completed
</commit_message>
<xml_diff>
--- a/Week5/Exercises05.docx
+++ b/Week5/Exercises05.docx
@@ -42,15 +42,7 @@
         <w:spacing w:before="240" w:after="240"/>
       </w:pPr>
       <w:r>
-        <w:t xml:space="preserve">Prior to attempting these exercises ensure you have read the lecture notes and/or viewed the </w:t>
-      </w:r>
-      <w:proofErr w:type="gramStart"/>
-      <w:r>
-        <w:t>video, and</w:t>
-      </w:r>
-      <w:proofErr w:type="gramEnd"/>
-      <w:r>
-        <w:t xml:space="preserve"> followed the practical. You may wish to use the Python interpreter in interactive mode to help work out the solutions to some of the questions.</w:t>
+        <w:t>Prior to attempting these exercises ensure you have read the lecture notes and/or viewed the video, and followed the practical. You may wish to use the Python interpreter in interactive mode to help work out the solutions to some of the questions.</w:t>
       </w:r>
     </w:p>
     <w:p>
@@ -62,15 +54,7 @@
         </w:rPr>
       </w:pPr>
       <w:r>
-        <w:t xml:space="preserve">Download and store this document within your own </w:t>
-      </w:r>
-      <w:proofErr w:type="spellStart"/>
-      <w:r>
-        <w:t>filespace</w:t>
-      </w:r>
-      <w:proofErr w:type="spellEnd"/>
-      <w:r>
-        <w:t>, so the contents can be edited. You will be able to refer to it during the test in Week 6.</w:t>
+        <w:t>Download and store this document within your own filespace, so the contents can be edited. You will be able to refer to it during the test in Week 6.</w:t>
       </w:r>
     </w:p>
     <w:p>
@@ -187,15 +171,7 @@
         <w:spacing w:before="240"/>
       </w:pPr>
       <w:r>
-        <w:t xml:space="preserve">For more information about the module delivery, assessment and feedback please refer to the module within the </w:t>
-      </w:r>
-      <w:proofErr w:type="spellStart"/>
-      <w:r>
-        <w:t>MyBeckett</w:t>
-      </w:r>
-      <w:proofErr w:type="spellEnd"/>
-      <w:r>
-        <w:t xml:space="preserve"> portal.</w:t>
+        <w:t>For more information about the module delivery, assessment and feedback please refer to the module within the MyBeckett portal.</w:t>
       </w:r>
     </w:p>
     <w:p>
@@ -247,15 +223,7 @@
       </w:pPr>
       <w:r>
         <w:lastRenderedPageBreak/>
-        <w:t>When a Python program is stored within a text file (</w:t>
-      </w:r>
-      <w:proofErr w:type="gramStart"/>
-      <w:r>
-        <w:t>i.e.</w:t>
-      </w:r>
-      <w:proofErr w:type="gramEnd"/>
-      <w:r>
-        <w:t xml:space="preserve"> a </w:t>
+        <w:t xml:space="preserve">When a Python program is stored within a text file (i.e. a </w:t>
       </w:r>
       <w:r>
         <w:rPr>
@@ -292,13 +260,8 @@
         <w:shd w:val="clear" w:color="auto" w:fill="FFF2CC"/>
       </w:pPr>
       <w:r>
-        <w:t>.</w:t>
-      </w:r>
-      <w:proofErr w:type="spellStart"/>
-      <w:r>
-        <w:t>py</w:t>
-      </w:r>
-      <w:proofErr w:type="spellEnd"/>
+        <w:t>.py</w:t>
+      </w:r>
     </w:p>
     <w:p>
       <w:pPr>
@@ -396,22 +359,81 @@
       <w:r>
         <w:t xml:space="preserve"> is executed from a file, are the results of evaluating expressions automatically displayed on the screen without the need of a </w:t>
       </w:r>
-      <w:proofErr w:type="gramStart"/>
       <w:r>
         <w:rPr>
           <w:rFonts w:ascii="Courier New" w:eastAsia="Courier New" w:hAnsi="Courier New" w:cs="Courier New"/>
         </w:rPr>
-        <w:t>print(</w:t>
-      </w:r>
-      <w:proofErr w:type="gramEnd"/>
+        <w:t>print()</w:t>
+      </w:r>
+      <w:r>
+        <w:t xml:space="preserve"> function call?</w:t>
+      </w:r>
+    </w:p>
+    <w:p>
+      <w:pPr>
+        <w:spacing w:before="240"/>
+        <w:rPr>
+          <w:i/>
+        </w:rPr>
+      </w:pPr>
+      <w:r>
+        <w:rPr>
+          <w:i/>
+        </w:rPr>
+        <w:t>Answer:</w:t>
+      </w:r>
+    </w:p>
+    <w:p>
+      <w:pPr>
+        <w:pBdr>
+          <w:top w:val="single" w:sz="8" w:space="0" w:color="000000"/>
+          <w:left w:val="single" w:sz="8" w:space="0" w:color="000000"/>
+          <w:bottom w:val="single" w:sz="8" w:space="0" w:color="000000"/>
+          <w:right w:val="single" w:sz="8" w:space="0" w:color="000000"/>
+        </w:pBdr>
+        <w:shd w:val="clear" w:color="auto" w:fill="FFF2CC"/>
+      </w:pPr>
+      <w:r>
+        <w:t>Yes</w:t>
+      </w:r>
+    </w:p>
+    <w:p>
+      <w:pPr>
+        <w:pBdr>
+          <w:top w:val="single" w:sz="8" w:space="0" w:color="000000"/>
+          <w:left w:val="single" w:sz="8" w:space="0" w:color="000000"/>
+          <w:bottom w:val="single" w:sz="8" w:space="0" w:color="000000"/>
+          <w:right w:val="single" w:sz="8" w:space="0" w:color="000000"/>
+        </w:pBdr>
+        <w:shd w:val="clear" w:color="auto" w:fill="FFF2CC"/>
+      </w:pPr>
+    </w:p>
+    <w:p>
+      <w:pPr>
+        <w:spacing w:before="240" w:after="240"/>
+      </w:pPr>
+      <w:r>
+        <w:rPr>
+          <w:b/>
+        </w:rPr>
+        <w:t>_________________________________________________________________________</w:t>
+      </w:r>
+    </w:p>
+    <w:p>
+      <w:pPr>
+        <w:spacing w:before="240" w:after="240"/>
+      </w:pPr>
+      <w:r>
+        <w:t xml:space="preserve">What command would need to be typed in an operating system terminal window in order to execute a Python script called </w:t>
+      </w:r>
       <w:r>
         <w:rPr>
           <w:rFonts w:ascii="Courier New" w:eastAsia="Courier New" w:hAnsi="Courier New" w:cs="Courier New"/>
         </w:rPr>
-        <w:t>)</w:t>
-      </w:r>
-      <w:r>
-        <w:t xml:space="preserve"> function call?</w:t>
+        <w:t>PrintNames.py</w:t>
+      </w:r>
+      <w:r>
+        <w:t>?</w:t>
       </w:r>
     </w:p>
     <w:p>
@@ -438,35 +460,45 @@
         </w:pBdr>
         <w:shd w:val="clear" w:color="auto" w:fill="FFF2CC"/>
       </w:pPr>
-    </w:p>
-    <w:p>
-      <w:pPr>
-        <w:pBdr>
-          <w:top w:val="single" w:sz="8" w:space="0" w:color="000000"/>
-          <w:left w:val="single" w:sz="8" w:space="0" w:color="000000"/>
-          <w:bottom w:val="single" w:sz="8" w:space="0" w:color="000000"/>
-          <w:right w:val="single" w:sz="8" w:space="0" w:color="000000"/>
-        </w:pBdr>
-        <w:shd w:val="clear" w:color="auto" w:fill="FFF2CC"/>
-      </w:pPr>
-    </w:p>
-    <w:p>
-      <w:pPr>
-        <w:spacing w:before="240" w:after="240"/>
-      </w:pPr>
-      <w:r>
-        <w:rPr>
-          <w:b/>
-        </w:rPr>
-        <w:t>_________________________________________________________________________</w:t>
-      </w:r>
-    </w:p>
-    <w:p>
-      <w:pPr>
-        <w:spacing w:before="240" w:after="240"/>
-      </w:pPr>
-      <w:r>
-        <w:t xml:space="preserve">What command would need to be typed in an operating system terminal window in order to execute a Python script called </w:t>
+      <w:r>
+        <w:t>python PrintNames.py</w:t>
+      </w:r>
+    </w:p>
+    <w:p>
+      <w:pPr>
+        <w:pBdr>
+          <w:top w:val="single" w:sz="8" w:space="0" w:color="000000"/>
+          <w:left w:val="single" w:sz="8" w:space="0" w:color="000000"/>
+          <w:bottom w:val="single" w:sz="8" w:space="0" w:color="000000"/>
+          <w:right w:val="single" w:sz="8" w:space="0" w:color="000000"/>
+        </w:pBdr>
+        <w:shd w:val="clear" w:color="auto" w:fill="FFF2CC"/>
+      </w:pPr>
+    </w:p>
+    <w:p>
+      <w:pPr>
+        <w:spacing w:before="240" w:after="240"/>
+      </w:pPr>
+      <w:r>
+        <w:t xml:space="preserve">What command would need to be typed in a terminal in order to pass the values </w:t>
+      </w:r>
+      <w:r>
+        <w:rPr>
+          <w:rFonts w:ascii="Roboto" w:eastAsia="Roboto" w:hAnsi="Roboto" w:cs="Roboto"/>
+        </w:rPr>
+        <w:t>"John",  "Eric", "Graham"</w:t>
+      </w:r>
+      <w:r>
+        <w:t xml:space="preserve"> as </w:t>
+      </w:r>
+      <w:r>
+        <w:rPr>
+          <w:i/>
+        </w:rPr>
+        <w:t>command line arguments</w:t>
+      </w:r>
+      <w:r>
+        <w:t xml:space="preserve"> to the </w:t>
       </w:r>
       <w:r>
         <w:rPr>
@@ -475,7 +507,7 @@
         <w:t>PrintNames.py</w:t>
       </w:r>
       <w:r>
-        <w:t>?</w:t>
+        <w:t xml:space="preserve"> script?</w:t>
       </w:r>
     </w:p>
     <w:p>
@@ -503,98 +535,7 @@
         <w:shd w:val="clear" w:color="auto" w:fill="FFF2CC"/>
       </w:pPr>
       <w:r>
-        <w:t>python PrintNames.py</w:t>
-      </w:r>
-    </w:p>
-    <w:p>
-      <w:pPr>
-        <w:pBdr>
-          <w:top w:val="single" w:sz="8" w:space="0" w:color="000000"/>
-          <w:left w:val="single" w:sz="8" w:space="0" w:color="000000"/>
-          <w:bottom w:val="single" w:sz="8" w:space="0" w:color="000000"/>
-          <w:right w:val="single" w:sz="8" w:space="0" w:color="000000"/>
-        </w:pBdr>
-        <w:shd w:val="clear" w:color="auto" w:fill="FFF2CC"/>
-      </w:pPr>
-    </w:p>
-    <w:p>
-      <w:pPr>
-        <w:spacing w:before="240" w:after="240"/>
-      </w:pPr>
-      <w:r>
-        <w:t xml:space="preserve">What command would need to be typed in a terminal in order to pass the values </w:t>
-      </w:r>
-      <w:r>
-        <w:rPr>
-          <w:rFonts w:ascii="Roboto" w:eastAsia="Roboto" w:hAnsi="Roboto" w:cs="Roboto"/>
-        </w:rPr>
-        <w:t>"John</w:t>
-      </w:r>
-      <w:proofErr w:type="gramStart"/>
-      <w:r>
-        <w:rPr>
-          <w:rFonts w:ascii="Roboto" w:eastAsia="Roboto" w:hAnsi="Roboto" w:cs="Roboto"/>
-        </w:rPr>
-        <w:t>",  "</w:t>
-      </w:r>
-      <w:proofErr w:type="gramEnd"/>
-      <w:r>
-        <w:rPr>
-          <w:rFonts w:ascii="Roboto" w:eastAsia="Roboto" w:hAnsi="Roboto" w:cs="Roboto"/>
-        </w:rPr>
-        <w:t>Eric", "Graham"</w:t>
-      </w:r>
-      <w:r>
-        <w:t xml:space="preserve"> as </w:t>
-      </w:r>
-      <w:r>
-        <w:rPr>
-          <w:i/>
-        </w:rPr>
-        <w:t>command line arguments</w:t>
-      </w:r>
-      <w:r>
-        <w:t xml:space="preserve"> to the </w:t>
-      </w:r>
-      <w:r>
-        <w:rPr>
-          <w:rFonts w:ascii="Courier New" w:eastAsia="Courier New" w:hAnsi="Courier New" w:cs="Courier New"/>
-        </w:rPr>
-        <w:t>PrintNames.py</w:t>
-      </w:r>
-      <w:r>
-        <w:t xml:space="preserve"> script?</w:t>
-      </w:r>
-    </w:p>
-    <w:p>
-      <w:pPr>
-        <w:spacing w:before="240"/>
-        <w:rPr>
-          <w:i/>
-        </w:rPr>
-      </w:pPr>
-      <w:r>
-        <w:rPr>
-          <w:i/>
-        </w:rPr>
-        <w:t>Answer:</w:t>
-      </w:r>
-    </w:p>
-    <w:p>
-      <w:pPr>
-        <w:pBdr>
-          <w:top w:val="single" w:sz="8" w:space="0" w:color="000000"/>
-          <w:left w:val="single" w:sz="8" w:space="0" w:color="000000"/>
-          <w:bottom w:val="single" w:sz="8" w:space="0" w:color="000000"/>
-          <w:right w:val="single" w:sz="8" w:space="0" w:color="000000"/>
-        </w:pBdr>
-        <w:shd w:val="clear" w:color="auto" w:fill="FFF2CC"/>
-      </w:pPr>
-      <w:r>
-        <w:t>python PrintNames.py</w:t>
-      </w:r>
-      <w:r>
-        <w:t xml:space="preserve"> John Eric Graham</w:t>
+        <w:t>python PrintNames.py John Eric Graham</w:t>
       </w:r>
     </w:p>
     <w:p>
@@ -711,16 +652,12 @@
       <w:r>
         <w:t xml:space="preserve">What is the data-type of the </w:t>
       </w:r>
-      <w:proofErr w:type="spellStart"/>
-      <w:proofErr w:type="gramStart"/>
       <w:r>
         <w:rPr>
           <w:rFonts w:ascii="Courier New" w:eastAsia="Courier New" w:hAnsi="Courier New" w:cs="Courier New"/>
         </w:rPr>
         <w:t>sys.argv</w:t>
       </w:r>
-      <w:proofErr w:type="spellEnd"/>
-      <w:proofErr w:type="gramEnd"/>
       <w:r>
         <w:t xml:space="preserve"> variable?</w:t>
       </w:r>
@@ -782,16 +719,12 @@
       <w:r>
         <w:t xml:space="preserve">What is stored within the first element of the </w:t>
       </w:r>
-      <w:proofErr w:type="spellStart"/>
-      <w:proofErr w:type="gramStart"/>
       <w:r>
         <w:rPr>
           <w:rFonts w:ascii="Courier New" w:eastAsia="Courier New" w:hAnsi="Courier New" w:cs="Courier New"/>
         </w:rPr>
         <w:t>sys.argv</w:t>
       </w:r>
-      <w:proofErr w:type="spellEnd"/>
-      <w:proofErr w:type="gramEnd"/>
       <w:r>
         <w:t xml:space="preserve"> variable?</w:t>
       </w:r>
@@ -820,11 +753,9 @@
         </w:pBdr>
         <w:shd w:val="clear" w:color="auto" w:fill="FFF2CC"/>
       </w:pPr>
-      <w:proofErr w:type="spellStart"/>
-      <w:r>
-        <w:t>filepath</w:t>
-      </w:r>
-      <w:proofErr w:type="spellEnd"/>
+      <w:r>
+        <w:t>Program name</w:t>
+      </w:r>
     </w:p>
     <w:p>
       <w:pPr>
@@ -915,6 +846,23 @@
         </w:pBdr>
         <w:shd w:val="clear" w:color="auto" w:fill="FFF2CC"/>
       </w:pPr>
+      <w:r>
+        <w:t>import sys</w:t>
+      </w:r>
+    </w:p>
+    <w:p>
+      <w:pPr>
+        <w:pBdr>
+          <w:top w:val="single" w:sz="8" w:space="0" w:color="000000"/>
+          <w:left w:val="single" w:sz="8" w:space="0" w:color="000000"/>
+          <w:bottom w:val="single" w:sz="8" w:space="0" w:color="000000"/>
+          <w:right w:val="single" w:sz="8" w:space="0" w:color="000000"/>
+        </w:pBdr>
+        <w:shd w:val="clear" w:color="auto" w:fill="FFF2CC"/>
+      </w:pPr>
+      <w:r>
+        <w:t>print(sys.argv[1:])</w:t>
+      </w:r>
     </w:p>
     <w:p>
       <w:pPr>
@@ -941,15 +889,7 @@
         <w:t>if</w:t>
       </w:r>
       <w:r>
-        <w:t xml:space="preserve"> statement to check that at least one name was passed, or otherwise print a message </w:t>
-      </w:r>
-      <w:proofErr w:type="gramStart"/>
-      <w:r>
-        <w:t>saying</w:t>
-      </w:r>
-      <w:proofErr w:type="gramEnd"/>
-      <w:r>
-        <w:t xml:space="preserve"> “no names provided”. Place your improved solution in the answer box below.</w:t>
+        <w:t xml:space="preserve"> statement to check that at least one name was passed, or otherwise print a message saying “no names provided”. Place your improved solution in the answer box below.</w:t>
       </w:r>
     </w:p>
     <w:p>
@@ -1013,15 +953,7 @@
         <w:spacing w:before="240" w:after="240"/>
       </w:pPr>
       <w:r>
-        <w:t xml:space="preserve">When using an import </w:t>
-      </w:r>
-      <w:proofErr w:type="gramStart"/>
-      <w:r>
-        <w:t>statement</w:t>
-      </w:r>
-      <w:proofErr w:type="gramEnd"/>
-      <w:r>
-        <w:t xml:space="preserve"> it is possible to provide an </w:t>
+        <w:t xml:space="preserve">When using an import statement it is possible to provide an </w:t>
       </w:r>
       <w:r>
         <w:rPr>
@@ -1056,24 +988,14 @@
         <w:t>sys</w:t>
       </w:r>
       <w:r>
-        <w:t xml:space="preserve"> </w:t>
-      </w:r>
-      <w:proofErr w:type="gramStart"/>
-      <w:r>
-        <w:t>module, and</w:t>
-      </w:r>
-      <w:proofErr w:type="gramEnd"/>
-      <w:r>
-        <w:t xml:space="preserve"> renames it to </w:t>
-      </w:r>
-      <w:proofErr w:type="spellStart"/>
+        <w:t xml:space="preserve"> module, and renames it to </w:t>
+      </w:r>
       <w:r>
         <w:rPr>
           <w:rFonts w:ascii="Courier New" w:eastAsia="Courier New" w:hAnsi="Courier New" w:cs="Courier New"/>
         </w:rPr>
         <w:t>my_system</w:t>
       </w:r>
-      <w:proofErr w:type="spellEnd"/>
       <w:r>
         <w:t>.</w:t>
       </w:r>
@@ -1102,6 +1024,9 @@
         </w:pBdr>
         <w:shd w:val="clear" w:color="auto" w:fill="FFF2CC"/>
       </w:pPr>
+      <w:r>
+        <w:t>Import sys as my_system</w:t>
+      </w:r>
     </w:p>
     <w:p>
       <w:pPr>
@@ -1121,33 +1046,21 @@
       <w:r>
         <w:t xml:space="preserve">Write a </w:t>
       </w:r>
-      <w:proofErr w:type="spellStart"/>
-      <w:proofErr w:type="gramStart"/>
-      <w:r>
-        <w:rPr>
-          <w:b/>
-        </w:rPr>
-        <w:t>from..</w:t>
-      </w:r>
-      <w:proofErr w:type="gramEnd"/>
-      <w:r>
-        <w:rPr>
-          <w:b/>
-        </w:rPr>
-        <w:t>import</w:t>
-      </w:r>
-      <w:proofErr w:type="spellEnd"/>
+      <w:r>
+        <w:rPr>
+          <w:b/>
+        </w:rPr>
+        <w:t>from..import</w:t>
+      </w:r>
       <w:r>
         <w:t xml:space="preserve"> statement that imports only the </w:t>
       </w:r>
-      <w:proofErr w:type="spellStart"/>
       <w:r>
         <w:rPr>
           <w:rFonts w:ascii="Courier New" w:eastAsia="Courier New" w:hAnsi="Courier New" w:cs="Courier New"/>
         </w:rPr>
         <w:t>math.floor</w:t>
       </w:r>
-      <w:proofErr w:type="spellEnd"/>
       <w:r>
         <w:t xml:space="preserve"> function, and renames it to </w:t>
       </w:r>
@@ -1182,6 +1095,9 @@
         </w:pBdr>
         <w:shd w:val="clear" w:color="auto" w:fill="FFF2CC"/>
       </w:pPr>
+      <w:r>
+        <w:t>From math import floor as lower</w:t>
+      </w:r>
     </w:p>
     <w:p>
       <w:pPr>
@@ -1312,6 +1228,9 @@
         </w:pBdr>
         <w:shd w:val="clear" w:color="auto" w:fill="FFF2CC"/>
       </w:pPr>
+      <w:r>
+        <w:t>It is not recommended because there is high chance of clashes between imported modules and variable names.</w:t>
+      </w:r>
     </w:p>
     <w:p>
       <w:pPr>
@@ -1342,14 +1261,12 @@
       <w:r>
         <w:t xml:space="preserve">When working in </w:t>
       </w:r>
-      <w:proofErr w:type="gramStart"/>
       <w:r>
         <w:rPr>
           <w:i/>
         </w:rPr>
         <w:t>interactive-mode</w:t>
       </w:r>
-      <w:proofErr w:type="gramEnd"/>
       <w:r>
         <w:t xml:space="preserve"> what convenient function can be used to list all names defined within a module?</w:t>
       </w:r>
@@ -1378,6 +1295,9 @@
         </w:pBdr>
         <w:shd w:val="clear" w:color="auto" w:fill="FFF2CC"/>
       </w:pPr>
+      <w:r>
+        <w:t>dir()</w:t>
+      </w:r>
     </w:p>
     <w:p>
       <w:pPr>
@@ -1414,18 +1334,15 @@
         <w:spacing w:before="240" w:after="240"/>
       </w:pPr>
       <w:r>
+        <w:lastRenderedPageBreak/>
         <w:t xml:space="preserve">What is the value stored within the </w:t>
       </w:r>
-      <w:proofErr w:type="spellStart"/>
-      <w:proofErr w:type="gramStart"/>
       <w:r>
         <w:rPr>
           <w:rFonts w:ascii="Courier New" w:eastAsia="Courier New" w:hAnsi="Courier New" w:cs="Courier New"/>
         </w:rPr>
         <w:t>sys.path</w:t>
       </w:r>
-      <w:proofErr w:type="spellEnd"/>
-      <w:proofErr w:type="gramEnd"/>
       <w:r>
         <w:t xml:space="preserve"> variable used for?</w:t>
       </w:r>
@@ -1441,7 +1358,6 @@
         <w:rPr>
           <w:i/>
         </w:rPr>
-        <w:lastRenderedPageBreak/>
         <w:t>Answer:</w:t>
       </w:r>
     </w:p>
@@ -1455,6 +1371,9 @@
         </w:pBdr>
         <w:shd w:val="clear" w:color="auto" w:fill="FFF2CC"/>
       </w:pPr>
+      <w:r>
+        <w:t>It is used to search for a file to be loaded. It includes the directory from which the input script was loaded, or the current directory if no script was specified.</w:t>
+      </w:r>
     </w:p>
     <w:p>
       <w:pPr>
@@ -1540,6 +1459,9 @@
         </w:pBdr>
         <w:shd w:val="clear" w:color="auto" w:fill="FFF2CC"/>
       </w:pPr>
+      <w:r>
+        <w:t>__main__</w:t>
+      </w:r>
     </w:p>
     <w:p>
       <w:pPr>
@@ -1575,21 +1497,10 @@
         <w:rPr>
           <w:rFonts w:ascii="Varela Round" w:eastAsia="Varela Round" w:hAnsi="Varela Round" w:cs="Varela Round"/>
         </w:rPr>
-        <w:t>_</w:t>
-      </w:r>
-      <w:proofErr w:type="gramStart"/>
-      <w:r>
-        <w:rPr>
-          <w:rFonts w:ascii="Varela Round" w:eastAsia="Varela Round" w:hAnsi="Varela Round" w:cs="Varela Round"/>
-        </w:rPr>
-        <w:t>_</w:t>
-      </w:r>
-      <w:r>
-        <w:t xml:space="preserve">  variable</w:t>
-      </w:r>
-      <w:proofErr w:type="gramEnd"/>
-      <w:r>
-        <w:t xml:space="preserve"> when a program has been imported as a </w:t>
+        <w:t>__</w:t>
+      </w:r>
+      <w:r>
+        <w:t xml:space="preserve">  variable when a program has been imported as a </w:t>
       </w:r>
       <w:r>
         <w:rPr>
@@ -1625,6 +1536,9 @@
         </w:pBdr>
         <w:shd w:val="clear" w:color="auto" w:fill="FFF2CC"/>
       </w:pPr>
+      <w:r>
+        <w:t>Module file name</w:t>
+      </w:r>
     </w:p>
     <w:p>
       <w:pPr>
@@ -1698,6 +1612,9 @@
         </w:pBdr>
         <w:shd w:val="clear" w:color="auto" w:fill="FFF2CC"/>
       </w:pPr>
+      <w:r>
+        <w:t>It can be useful to only execute some part of code while it is run as script and skip if it is called imported.</w:t>
+      </w:r>
     </w:p>
     <w:p>
       <w:pPr>
@@ -2680,4 +2597,16 @@
   </a:objectDefaults>
   <a:extraClrSchemeLst/>
 </a:theme>
+</file>
+
+<file path=customXml/item1.xml><?xml version="1.0" encoding="utf-8"?>
+<b:Sources xmlns:b="http://schemas.openxmlformats.org/officeDocument/2006/bibliography" xmlns="http://schemas.openxmlformats.org/officeDocument/2006/bibliography" SelectedStyle="\APASixthEditionOfficeOnline.xsl" StyleName="APA" Version="6"/>
+</file>
+
+<file path=customXml/itemProps1.xml><?xml version="1.0" encoding="utf-8"?>
+<ds:datastoreItem xmlns:ds="http://schemas.openxmlformats.org/officeDocument/2006/customXml" ds:itemID="{2BC67C54-5225-48EA-9900-C4F85549E68B}">
+  <ds:schemaRefs>
+    <ds:schemaRef ds:uri="http://schemas.openxmlformats.org/officeDocument/2006/bibliography"/>
+  </ds:schemaRefs>
+</ds:datastoreItem>
 </file>
</xml_diff>